<commit_message>
Rerunning dawstage2 model fitting, and also fitting on simulated data.
</commit_message>
<xml_diff>
--- a/Papers/Main/To PNAS/Revision 2/Data.docx
+++ b/Papers/Main/To PNAS/Revision 2/Data.docx
@@ -87,35 +87,7 @@
         <w:rPr>
           <w:i/>
         </w:rPr>
-        <w:t xml:space="preserve">β values are from the simple model (w/ just </w:t>
-      </w:r>
-      <w:proofErr w:type="spellStart"/>
-      <w:r>
-        <w:rPr>
-          <w:i/>
-        </w:rPr>
-        <w:t>MFonMB</w:t>
-      </w:r>
-      <w:proofErr w:type="spellEnd"/>
-      <w:r>
-        <w:rPr>
-          <w:i/>
-        </w:rPr>
-        <w:t xml:space="preserve"> as a fixed &amp; random effect), z values are from the Wald z test, and Chi-</w:t>
-      </w:r>
-      <w:proofErr w:type="spellStart"/>
-      <w:r>
-        <w:rPr>
-          <w:i/>
-        </w:rPr>
-        <w:t>sq</w:t>
-      </w:r>
-      <w:proofErr w:type="spellEnd"/>
-      <w:r>
-        <w:rPr>
-          <w:i/>
-        </w:rPr>
-        <w:t xml:space="preserve"> values are from a likelihood ratio test</w:t>
+        <w:t>β values are from the simple model (w/ just MFonMB as a fixed &amp; random effect), z values are from the Wald z test, and Chi-sq values are from a likelihood ratio test</w:t>
       </w:r>
       <w:r>
         <w:rPr>
@@ -151,61 +123,27 @@
       </w:r>
       <w:r>
         <w:br/>
-        <w:t xml:space="preserve">217 subjects, 6090 </w:t>
-      </w:r>
-      <w:proofErr w:type="spellStart"/>
-      <w:r>
-        <w:t>crit</w:t>
-      </w:r>
-      <w:proofErr w:type="spellEnd"/>
-      <w:r>
-        <w:t xml:space="preserve"> trials</w:t>
-      </w:r>
-    </w:p>
-    <w:p>
-      <w:pPr>
-        <w:rPr>
-          <w:b/>
-        </w:rPr>
-      </w:pPr>
-      <w:r>
-        <w:t xml:space="preserve">Mean choice when </w:t>
-      </w:r>
-      <w:proofErr w:type="spellStart"/>
-      <w:r>
-        <w:t>MFonMB</w:t>
-      </w:r>
-      <w:proofErr w:type="spellEnd"/>
-      <w:r>
-        <w:t xml:space="preserve"> &gt; 0: 85.2%, SE = 1.2%</w:t>
-      </w:r>
-      <w:r>
-        <w:br/>
-        <w:t xml:space="preserve">Mean choice when </w:t>
-      </w:r>
-      <w:proofErr w:type="spellStart"/>
-      <w:r>
-        <w:t>MFonMB</w:t>
-      </w:r>
-      <w:proofErr w:type="spellEnd"/>
-      <w:r>
-        <w:t xml:space="preserve"> &lt; 0: 68.7%, SE = 1.3%</w:t>
-      </w:r>
-      <w:r>
-        <w:br/>
-      </w:r>
-      <w:r>
-        <w:t xml:space="preserve">t = -11.0568, </w:t>
-      </w:r>
-      <w:proofErr w:type="spellStart"/>
-      <w:proofErr w:type="gramStart"/>
-      <w:r>
-        <w:t>df</w:t>
-      </w:r>
-      <w:proofErr w:type="spellEnd"/>
-      <w:proofErr w:type="gramEnd"/>
-      <w:r>
-        <w:t xml:space="preserve"> = 216, p-value &lt; 2.2e-16</w:t>
+        <w:t>217 subjects, 6090 crit trials</w:t>
+      </w:r>
+    </w:p>
+    <w:p>
+      <w:pPr>
+        <w:rPr>
+          <w:b/>
+        </w:rPr>
+      </w:pPr>
+      <w:r>
+        <w:t>Mean choice when MFonMB &gt; 0: 85.2%, SE = 1.2%</w:t>
+      </w:r>
+      <w:r>
+        <w:br/>
+        <w:t>Mean choice when MFonMB &lt; 0: 68.7%, SE = 1.3%</w:t>
+      </w:r>
+      <w:r>
+        <w:br/>
+      </w:r>
+      <w:r>
+        <w:t>t = -11.0568, df = 216, p-value &lt; 2.2e-16</w:t>
       </w:r>
     </w:p>
     <w:p>
@@ -225,7 +163,6 @@
       <w:r>
         <w:br/>
       </w:r>
-      <w:proofErr w:type="gramStart"/>
       <w:r>
         <w:t>χ</w:t>
       </w:r>
@@ -236,11 +173,7 @@
         <w:t>2</w:t>
       </w:r>
       <w:r>
-        <w:t>(</w:t>
-      </w:r>
-      <w:proofErr w:type="gramEnd"/>
-      <w:r>
-        <w:t>2) = 308.93</w:t>
+        <w:t>(2) = 308.93</w:t>
       </w:r>
       <w:r>
         <w:t>, p &lt; 2.2e-16</w:t>
@@ -248,13 +181,8 @@
     </w:p>
     <w:p>
       <w:r>
-        <w:t>WSLS</w:t>
-      </w:r>
-      <w:proofErr w:type="gramStart"/>
-      <w:r>
-        <w:t>:</w:t>
-      </w:r>
-      <w:proofErr w:type="gramEnd"/>
+        <w:t>WSLS:</w:t>
+      </w:r>
       <w:r>
         <w:br/>
       </w:r>
@@ -291,19 +219,11 @@
       </w:r>
     </w:p>
     <w:p>
-      <w:proofErr w:type="spellStart"/>
-      <w:r>
-        <w:rPr>
-          <w:b/>
-        </w:rPr>
-        <w:t>Daw</w:t>
-      </w:r>
-      <w:proofErr w:type="spellEnd"/>
-      <w:r>
-        <w:rPr>
-          <w:b/>
-        </w:rPr>
-        <w:t xml:space="preserve"> stage 2</w:t>
+      <w:r>
+        <w:rPr>
+          <w:b/>
+        </w:rPr>
+        <w:t>Daw stage 2</w:t>
       </w:r>
       <w:r>
         <w:rPr>
@@ -315,15 +235,7 @@
         <w:t>243 subjects, 6206</w:t>
       </w:r>
       <w:r>
-        <w:t xml:space="preserve"> </w:t>
-      </w:r>
-      <w:proofErr w:type="spellStart"/>
-      <w:r>
-        <w:t>crit</w:t>
-      </w:r>
-      <w:proofErr w:type="spellEnd"/>
-      <w:r>
-        <w:t xml:space="preserve"> trials</w:t>
+        <w:t xml:space="preserve"> crit trials</w:t>
       </w:r>
     </w:p>
     <w:p>
@@ -331,30 +243,14 @@
         <w:t>Me</w:t>
       </w:r>
       <w:r>
-        <w:t xml:space="preserve">an choice when </w:t>
-      </w:r>
-      <w:proofErr w:type="spellStart"/>
-      <w:r>
-        <w:t>MFonMB</w:t>
-      </w:r>
-      <w:proofErr w:type="spellEnd"/>
-      <w:r>
-        <w:t xml:space="preserve"> &gt; 0: 78.7</w:t>
+        <w:t>an choice when MFonMB &gt; 0: 78.7</w:t>
       </w:r>
       <w:r>
         <w:t>%, SE = 1.2%</w:t>
       </w:r>
       <w:r>
         <w:br/>
-        <w:t xml:space="preserve">Mean choice when </w:t>
-      </w:r>
-      <w:proofErr w:type="spellStart"/>
-      <w:r>
-        <w:t>MFonMB</w:t>
-      </w:r>
-      <w:proofErr w:type="spellEnd"/>
-      <w:r>
-        <w:t xml:space="preserve"> &lt; 0: 74.9%, SE = 1.2</w:t>
+        <w:t>Mean choice when MFonMB &lt; 0: 74.9%, SE = 1.2</w:t>
       </w:r>
       <w:r>
         <w:t>%</w:t>
@@ -363,17 +259,7 @@
         <w:br/>
       </w:r>
       <w:r>
-        <w:t xml:space="preserve">t = -3.2704, </w:t>
-      </w:r>
-      <w:proofErr w:type="spellStart"/>
-      <w:proofErr w:type="gramStart"/>
-      <w:r>
-        <w:t>df</w:t>
-      </w:r>
-      <w:proofErr w:type="spellEnd"/>
-      <w:proofErr w:type="gramEnd"/>
-      <w:r>
-        <w:t xml:space="preserve"> = 242, p-value = 0.00123</w:t>
+        <w:t>t = -3.2704, df = 242, p-value = 0.00123</w:t>
       </w:r>
     </w:p>
     <w:p>
@@ -389,9 +275,6 @@
       </w:r>
       <w:r>
         <w:br/>
-      </w:r>
-      <w:proofErr w:type="gramStart"/>
-      <w:r>
         <w:t>χ</w:t>
       </w:r>
       <w:r>
@@ -401,11 +284,7 @@
         <w:t>2</w:t>
       </w:r>
       <w:r>
-        <w:t>(</w:t>
-      </w:r>
-      <w:proofErr w:type="gramEnd"/>
-      <w:r>
-        <w:t>2) =</w:t>
+        <w:t>(2) =</w:t>
       </w:r>
       <w:r>
         <w:t xml:space="preserve"> 17.7, p = .000142</w:t>
@@ -413,13 +292,8 @@
     </w:p>
     <w:p>
       <w:r>
-        <w:t>WSLS</w:t>
-      </w:r>
-      <w:proofErr w:type="gramStart"/>
-      <w:r>
-        <w:t>:</w:t>
-      </w:r>
-      <w:proofErr w:type="gramEnd"/>
+        <w:t>WSLS:</w:t>
+      </w:r>
       <w:r>
         <w:br/>
         <w:t>β = .0</w:t>
@@ -458,16 +332,8 @@
         <w:rPr>
           <w:b/>
         </w:rPr>
-        <w:t xml:space="preserve">Original number sum – all </w:t>
-      </w:r>
-      <w:proofErr w:type="spellStart"/>
-      <w:r>
-        <w:rPr>
-          <w:b/>
-        </w:rPr>
-        <w:t>crits</w:t>
-      </w:r>
-      <w:proofErr w:type="spellEnd"/>
+        <w:t>Original number sum – all crits</w:t>
+      </w:r>
       <w:r>
         <w:br/>
       </w:r>
@@ -481,15 +347,7 @@
         <w:t>6227</w:t>
       </w:r>
       <w:r>
-        <w:t xml:space="preserve"> </w:t>
-      </w:r>
-      <w:proofErr w:type="spellStart"/>
-      <w:r>
-        <w:t>crit</w:t>
-      </w:r>
-      <w:proofErr w:type="spellEnd"/>
-      <w:r>
-        <w:t xml:space="preserve"> trials</w:t>
+        <w:t xml:space="preserve"> crit trials</w:t>
       </w:r>
     </w:p>
     <w:p>
@@ -500,33 +358,17 @@
       </w:pPr>
       <w:r>
         <w:lastRenderedPageBreak/>
-        <w:t xml:space="preserve">Mean choice when </w:t>
-      </w:r>
-      <w:proofErr w:type="spellStart"/>
-      <w:r>
-        <w:t>MFo</w:t>
-      </w:r>
-      <w:r>
-        <w:t>nMB</w:t>
-      </w:r>
-      <w:proofErr w:type="spellEnd"/>
-      <w:r>
-        <w:t xml:space="preserve"> &gt; 0: 79</w:t>
+        <w:t>Mean choice when MFo</w:t>
+      </w:r>
+      <w:r>
+        <w:t>nMB &gt; 0: 79</w:t>
       </w:r>
       <w:r>
         <w:t>.7%, SE = 1.2%</w:t>
       </w:r>
       <w:r>
         <w:br/>
-        <w:t xml:space="preserve">Mean choice when </w:t>
-      </w:r>
-      <w:proofErr w:type="spellStart"/>
-      <w:r>
-        <w:t>MFonMB</w:t>
-      </w:r>
-      <w:proofErr w:type="spellEnd"/>
-      <w:r>
-        <w:t xml:space="preserve"> &lt; 0: 69.5</w:t>
+        <w:t>Mean choice when MFonMB &lt; 0: 69.5</w:t>
       </w:r>
       <w:r>
         <w:t>%, SE = 1.2%</w:t>
@@ -535,17 +377,7 @@
         <w:br/>
       </w:r>
       <w:r>
-        <w:t xml:space="preserve">t = -7.147, </w:t>
-      </w:r>
-      <w:proofErr w:type="spellStart"/>
-      <w:proofErr w:type="gramStart"/>
-      <w:r>
-        <w:t>df</w:t>
-      </w:r>
-      <w:proofErr w:type="spellEnd"/>
-      <w:proofErr w:type="gramEnd"/>
-      <w:r>
-        <w:t xml:space="preserve"> = 249, p-value = 9.787e-12</w:t>
+        <w:t>t = -7.147, df = 249, p-value = 9.787e-12</w:t>
       </w:r>
     </w:p>
     <w:p>
@@ -578,9 +410,6 @@
       </w:r>
       <w:r>
         <w:br/>
-      </w:r>
-      <w:proofErr w:type="gramStart"/>
-      <w:r>
         <w:t>χ</w:t>
       </w:r>
       <w:r>
@@ -590,11 +419,7 @@
         <w:t>2</w:t>
       </w:r>
       <w:r>
-        <w:t>(</w:t>
-      </w:r>
-      <w:proofErr w:type="gramEnd"/>
-      <w:r>
-        <w:t>2) =</w:t>
+        <w:t>(2) =</w:t>
       </w:r>
       <w:r>
         <w:t xml:space="preserve"> 137.9</w:t>
@@ -608,78 +433,36 @@
         <w:rPr>
           <w:b/>
         </w:rPr>
-        <w:t xml:space="preserve">Original number sum – novel </w:t>
-      </w:r>
-      <w:proofErr w:type="spellStart"/>
-      <w:r>
-        <w:rPr>
-          <w:b/>
-        </w:rPr>
-        <w:t>crits</w:t>
-      </w:r>
-      <w:proofErr w:type="spellEnd"/>
-      <w:r>
-        <w:rPr>
-          <w:b/>
-        </w:rPr>
-        <w:br/>
-      </w:r>
-      <w:r>
-        <w:t xml:space="preserve">250 subjects, 976 </w:t>
-      </w:r>
-      <w:proofErr w:type="spellStart"/>
-      <w:r>
-        <w:t>crit</w:t>
-      </w:r>
-      <w:proofErr w:type="spellEnd"/>
-      <w:r>
-        <w:t xml:space="preserve"> trials</w:t>
-      </w:r>
-    </w:p>
-    <w:p>
-      <w:pPr>
-        <w:rPr>
-          <w:b/>
-        </w:rPr>
-      </w:pPr>
-      <w:r>
-        <w:t xml:space="preserve">Mean choice when </w:t>
-      </w:r>
-      <w:proofErr w:type="spellStart"/>
-      <w:r>
-        <w:t>MFonMB</w:t>
-      </w:r>
-      <w:proofErr w:type="spellEnd"/>
-      <w:r>
-        <w:t xml:space="preserve"> &gt; 0: 74.7%, SE = 2.4%</w:t>
-      </w:r>
-      <w:r>
-        <w:br/>
-        <w:t xml:space="preserve">Mean choice when </w:t>
-      </w:r>
-      <w:proofErr w:type="spellStart"/>
-      <w:r>
-        <w:t>MFonMB</w:t>
-      </w:r>
-      <w:proofErr w:type="spellEnd"/>
-      <w:r>
-        <w:t xml:space="preserve"> &lt; 0: 68.6%, SE = 2.3%</w:t>
-      </w:r>
-      <w:r>
-        <w:br/>
-      </w:r>
-      <w:r>
-        <w:t xml:space="preserve">t = -2.0168, </w:t>
-      </w:r>
-      <w:proofErr w:type="spellStart"/>
-      <w:proofErr w:type="gramStart"/>
-      <w:r>
-        <w:t>df</w:t>
-      </w:r>
-      <w:proofErr w:type="spellEnd"/>
-      <w:proofErr w:type="gramEnd"/>
-      <w:r>
-        <w:t xml:space="preserve"> = 203, p-value = 0.04503</w:t>
+        <w:t>Original number sum – novel crits</w:t>
+      </w:r>
+      <w:r>
+        <w:rPr>
+          <w:b/>
+        </w:rPr>
+        <w:br/>
+      </w:r>
+      <w:r>
+        <w:t>250 subjects, 976 crit trials</w:t>
+      </w:r>
+    </w:p>
+    <w:p>
+      <w:pPr>
+        <w:rPr>
+          <w:b/>
+        </w:rPr>
+      </w:pPr>
+      <w:r>
+        <w:t>Mean choice when MFonMB &gt; 0: 74.7%, SE = 2.4%</w:t>
+      </w:r>
+      <w:r>
+        <w:br/>
+        <w:t>Mean choice when MFonMB &lt; 0: 68.6%, SE = 2.3%</w:t>
+      </w:r>
+      <w:r>
+        <w:br/>
+      </w:r>
+      <w:r>
+        <w:t>t = -2.0168, df = 203, p-value = 0.04503</w:t>
       </w:r>
     </w:p>
     <w:p>
@@ -704,9 +487,6 @@
       </w:r>
       <w:r>
         <w:br/>
-      </w:r>
-      <w:proofErr w:type="gramStart"/>
-      <w:r>
         <w:t>χ</w:t>
       </w:r>
       <w:r>
@@ -716,11 +496,7 @@
         <w:t>2</w:t>
       </w:r>
       <w:r>
-        <w:t>(</w:t>
-      </w:r>
-      <w:proofErr w:type="gramEnd"/>
-      <w:r>
-        <w:t xml:space="preserve">2) = </w:t>
+        <w:t xml:space="preserve">(2) = </w:t>
       </w:r>
       <w:r>
         <w:t>3.55, p = .17</w:t>
@@ -737,16 +513,8 @@
         <w:rPr>
           <w:b/>
         </w:rPr>
-        <w:t xml:space="preserve"> – all </w:t>
-      </w:r>
-      <w:proofErr w:type="spellStart"/>
-      <w:r>
-        <w:rPr>
-          <w:b/>
-        </w:rPr>
-        <w:t>crits</w:t>
-      </w:r>
-      <w:proofErr w:type="spellEnd"/>
+        <w:t xml:space="preserve"> – all crits</w:t>
+      </w:r>
       <w:r>
         <w:rPr>
           <w:b/>
@@ -763,36 +531,20 @@
         <w:t>3089</w:t>
       </w:r>
       <w:r>
-        <w:t xml:space="preserve"> </w:t>
-      </w:r>
-      <w:proofErr w:type="spellStart"/>
-      <w:r>
-        <w:t>crit</w:t>
-      </w:r>
-      <w:proofErr w:type="spellEnd"/>
-      <w:r>
-        <w:t xml:space="preserve"> trials</w:t>
-      </w:r>
-    </w:p>
-    <w:p>
-      <w:pPr>
-        <w:rPr>
-          <w:b/>
-        </w:rPr>
-      </w:pPr>
-      <w:r>
-        <w:t xml:space="preserve">Mean choice when </w:t>
-      </w:r>
-      <w:proofErr w:type="spellStart"/>
-      <w:r>
-        <w:t>MFo</w:t>
-      </w:r>
-      <w:r>
-        <w:t>nMB</w:t>
-      </w:r>
-      <w:proofErr w:type="spellEnd"/>
-      <w:r>
-        <w:t xml:space="preserve"> &gt; 0: 74.4%, SE = 2.9</w:t>
+        <w:t xml:space="preserve"> crit trials</w:t>
+      </w:r>
+    </w:p>
+    <w:p>
+      <w:pPr>
+        <w:rPr>
+          <w:b/>
+        </w:rPr>
+      </w:pPr>
+      <w:r>
+        <w:t>Mean choice when MFo</w:t>
+      </w:r>
+      <w:r>
+        <w:t>nMB &gt; 0: 74.4%, SE = 2.9</w:t>
       </w:r>
       <w:r>
         <w:t>%</w:t>
@@ -802,15 +554,7 @@
         <w:t>Mean choice</w:t>
       </w:r>
       <w:r>
-        <w:t xml:space="preserve"> when </w:t>
-      </w:r>
-      <w:proofErr w:type="spellStart"/>
-      <w:r>
-        <w:t>MFonMB</w:t>
-      </w:r>
-      <w:proofErr w:type="spellEnd"/>
-      <w:r>
-        <w:t xml:space="preserve"> &lt; 0: 52.3%, SE = 1.9</w:t>
+        <w:t xml:space="preserve"> when MFonMB &lt; 0: 52.3%, SE = 1.9</w:t>
       </w:r>
       <w:r>
         <w:t>%</w:t>
@@ -819,17 +563,7 @@
         <w:br/>
       </w:r>
       <w:r>
-        <w:t xml:space="preserve">t = -7.0195, </w:t>
-      </w:r>
-      <w:proofErr w:type="spellStart"/>
-      <w:proofErr w:type="gramStart"/>
-      <w:r>
-        <w:t>df</w:t>
-      </w:r>
-      <w:proofErr w:type="spellEnd"/>
-      <w:proofErr w:type="gramEnd"/>
-      <w:r>
-        <w:t xml:space="preserve"> = 47, p-value = 7.636e-09</w:t>
+        <w:t>t = -7.0195, df = 47, p-value = 7.636e-09</w:t>
       </w:r>
     </w:p>
     <w:p>
@@ -854,9 +588,6 @@
       </w:r>
       <w:r>
         <w:br/>
-      </w:r>
-      <w:proofErr w:type="gramStart"/>
-      <w:r>
         <w:t>χ</w:t>
       </w:r>
       <w:r>
@@ -866,11 +597,7 @@
         <w:t>2</w:t>
       </w:r>
       <w:r>
-        <w:t>(</w:t>
-      </w:r>
-      <w:proofErr w:type="gramEnd"/>
-      <w:r>
-        <w:t xml:space="preserve">2) = </w:t>
+        <w:t xml:space="preserve">(2) = </w:t>
       </w:r>
       <w:r>
         <w:t>265, p &lt; 2.2e-16</w:t>
@@ -878,13 +605,8 @@
     </w:p>
     <w:p>
       <w:r>
-        <w:t>WSLS</w:t>
-      </w:r>
-      <w:proofErr w:type="gramStart"/>
-      <w:r>
-        <w:t>:</w:t>
-      </w:r>
-      <w:proofErr w:type="gramEnd"/>
+        <w:t>WSLS:</w:t>
+      </w:r>
       <w:r>
         <w:br/>
         <w:t>β = .0</w:t>
@@ -920,16 +642,8 @@
         <w:rPr>
           <w:b/>
         </w:rPr>
-        <w:t xml:space="preserve">Dayan deterministic – novel </w:t>
-      </w:r>
-      <w:proofErr w:type="spellStart"/>
-      <w:r>
-        <w:rPr>
-          <w:b/>
-        </w:rPr>
-        <w:t>crits</w:t>
-      </w:r>
-      <w:proofErr w:type="spellEnd"/>
+        <w:t>Dayan deterministic – novel crits</w:t>
+      </w:r>
       <w:r>
         <w:rPr>
           <w:b/>
@@ -943,15 +657,7 @@
         <w:t>195</w:t>
       </w:r>
       <w:r>
-        <w:t xml:space="preserve"> </w:t>
-      </w:r>
-      <w:proofErr w:type="spellStart"/>
-      <w:r>
-        <w:t>crit</w:t>
-      </w:r>
-      <w:proofErr w:type="spellEnd"/>
-      <w:r>
-        <w:t xml:space="preserve"> trials</w:t>
+        <w:t xml:space="preserve"> crit trials</w:t>
       </w:r>
     </w:p>
     <w:p>
@@ -961,18 +667,10 @@
         </w:rPr>
       </w:pPr>
       <w:r>
-        <w:t xml:space="preserve">Mean choice when </w:t>
-      </w:r>
-      <w:proofErr w:type="spellStart"/>
-      <w:r>
-        <w:t>MFo</w:t>
-      </w:r>
-      <w:r>
-        <w:t>nMB</w:t>
-      </w:r>
-      <w:proofErr w:type="spellEnd"/>
-      <w:r>
-        <w:t xml:space="preserve"> &gt; 0: 68.0%, SE = 5.2</w:t>
+        <w:t>Mean choice when MFo</w:t>
+      </w:r>
+      <w:r>
+        <w:t>nMB &gt; 0: 68.0%, SE = 5.2</w:t>
       </w:r>
       <w:r>
         <w:t>%</w:t>
@@ -982,15 +680,7 @@
         <w:t>Mean choice</w:t>
       </w:r>
       <w:r>
-        <w:t xml:space="preserve"> when </w:t>
-      </w:r>
-      <w:proofErr w:type="spellStart"/>
-      <w:r>
-        <w:t>MFonMB</w:t>
-      </w:r>
-      <w:proofErr w:type="spellEnd"/>
-      <w:r>
-        <w:t xml:space="preserve"> &lt; 0: 45.7%, SE = 7.3</w:t>
+        <w:t xml:space="preserve"> when MFonMB &lt; 0: 45.7%, SE = 7.3</w:t>
       </w:r>
       <w:r>
         <w:t>%</w:t>
@@ -999,17 +689,7 @@
         <w:br/>
       </w:r>
       <w:r>
-        <w:t xml:space="preserve">t = -2.4697, </w:t>
-      </w:r>
-      <w:proofErr w:type="spellStart"/>
-      <w:proofErr w:type="gramStart"/>
-      <w:r>
-        <w:t>df</w:t>
-      </w:r>
-      <w:proofErr w:type="spellEnd"/>
-      <w:proofErr w:type="gramEnd"/>
-      <w:r>
-        <w:t xml:space="preserve"> = 30, p-value = 0.01943</w:t>
+        <w:t>t = -2.4697, df = 30, p-value = 0.01943</w:t>
       </w:r>
       <w:r>
         <w:br/>
@@ -1018,49 +698,7 @@
         <w:rPr>
           <w:i/>
         </w:rPr>
-        <w:t xml:space="preserve">(note that the </w:t>
-      </w:r>
-      <w:proofErr w:type="spellStart"/>
-      <w:r>
-        <w:rPr>
-          <w:i/>
-        </w:rPr>
-        <w:t>df</w:t>
-      </w:r>
-      <w:proofErr w:type="spellEnd"/>
-      <w:r>
-        <w:rPr>
-          <w:i/>
-        </w:rPr>
-        <w:t xml:space="preserve"> = 30 here b/c only 31 subjects had both </w:t>
-      </w:r>
-      <w:proofErr w:type="spellStart"/>
-      <w:r>
-        <w:rPr>
-          <w:i/>
-        </w:rPr>
-        <w:t>MFonMB</w:t>
-      </w:r>
-      <w:proofErr w:type="spellEnd"/>
-      <w:r>
-        <w:rPr>
-          <w:i/>
-        </w:rPr>
-        <w:t xml:space="preserve"> &gt; 0 and </w:t>
-      </w:r>
-      <w:proofErr w:type="spellStart"/>
-      <w:r>
-        <w:rPr>
-          <w:i/>
-        </w:rPr>
-        <w:t>MFonMB</w:t>
-      </w:r>
-      <w:proofErr w:type="spellEnd"/>
-      <w:r>
-        <w:rPr>
-          <w:i/>
-        </w:rPr>
-        <w:t xml:space="preserve"> &lt; 0 trials)</w:t>
+        <w:t>(note that the df = 30 here b/c only 31 subjects had both MFonMB &gt; 0 and MFonMB &lt; 0 trials)</w:t>
       </w:r>
     </w:p>
     <w:p>
@@ -1085,9 +723,6 @@
       </w:r>
       <w:r>
         <w:br/>
-      </w:r>
-      <w:proofErr w:type="gramStart"/>
-      <w:r>
         <w:t>χ</w:t>
       </w:r>
       <w:r>
@@ -1097,11 +732,7 @@
         <w:t>2</w:t>
       </w:r>
       <w:r>
-        <w:t>(</w:t>
-      </w:r>
-      <w:proofErr w:type="gramEnd"/>
-      <w:r>
-        <w:t xml:space="preserve">2) = </w:t>
+        <w:t xml:space="preserve">(2) = </w:t>
       </w:r>
       <w:r>
         <w:t>9.58, p = .0083</w:t>
@@ -1135,359 +766,221 @@
       <w:r>
         <w:t>10.6, p = .032</w:t>
       </w:r>
+    </w:p>
+    <w:p>
+      <w:r>
+        <w:rPr>
+          <w:b/>
+        </w:rPr>
+        <w:t>Dayan stochastic – all crits</w:t>
+      </w:r>
+      <w:r>
+        <w:rPr>
+          <w:b/>
+        </w:rPr>
+        <w:br/>
+      </w:r>
+      <w:r>
+        <w:t>194</w:t>
+      </w:r>
+      <w:r>
+        <w:t xml:space="preserve"> subjects, </w:t>
+      </w:r>
+      <w:r>
+        <w:t>3169</w:t>
+      </w:r>
+      <w:r>
+        <w:t xml:space="preserve"> crit trials</w:t>
+      </w:r>
+    </w:p>
+    <w:p>
+      <w:pPr>
+        <w:rPr>
+          <w:b/>
+        </w:rPr>
+      </w:pPr>
+      <w:r>
+        <w:t>Mean choice when MFo</w:t>
+      </w:r>
+      <w:r>
+        <w:t>nMB &gt; 0: 76.1%, SE = 1.7</w:t>
+      </w:r>
+      <w:r>
+        <w:t>%</w:t>
+      </w:r>
+      <w:r>
+        <w:br/>
+        <w:t>Mean choice</w:t>
+      </w:r>
+      <w:r>
+        <w:t xml:space="preserve"> when MFonMB &lt; 0: 56.3%, SE = 1.8</w:t>
+      </w:r>
+      <w:r>
+        <w:t>%</w:t>
+      </w:r>
+      <w:r>
+        <w:br/>
+      </w:r>
+      <w:r>
+        <w:t>t = -9.3286, df = 190, p-value &lt; 2.2e-16</w:t>
+      </w:r>
+    </w:p>
+    <w:p>
+      <w:r>
+        <w:t>β</w:t>
+      </w:r>
+      <w:r>
+        <w:t xml:space="preserve"> = .13</w:t>
+      </w:r>
+      <w:r>
+        <w:br/>
+        <w:t xml:space="preserve">z = </w:t>
+      </w:r>
+      <w:r>
+        <w:t>10.1</w:t>
+      </w:r>
+      <w:r>
+        <w:t xml:space="preserve">, p </w:t>
+      </w:r>
+      <w:r>
+        <w:t>&lt; 2.2e-16</w:t>
+      </w:r>
+      <w:r>
+        <w:br/>
+        <w:t>χ</w:t>
+      </w:r>
+      <w:r>
+        <w:rPr>
+          <w:vertAlign w:val="superscript"/>
+        </w:rPr>
+        <w:t>2</w:t>
+      </w:r>
+      <w:r>
+        <w:t xml:space="preserve">(2) = </w:t>
+      </w:r>
+      <w:r>
+        <w:t>139.4</w:t>
+      </w:r>
+      <w:r>
+        <w:t>, p &lt; 2.2e-16</w:t>
+      </w:r>
+    </w:p>
+    <w:p>
+      <w:r>
+        <w:t>WSLS:</w:t>
+      </w:r>
+      <w:r>
+        <w:br/>
+        <w:t>β</w:t>
+      </w:r>
+      <w:r>
+        <w:t xml:space="preserve"> = .063</w:t>
+      </w:r>
+      <w:r>
+        <w:br/>
+        <w:t>χ</w:t>
+      </w:r>
+      <w:r>
+        <w:rPr>
+          <w:vertAlign w:val="superscript"/>
+        </w:rPr>
+        <w:t>2</w:t>
+      </w:r>
+      <w:r>
+        <w:t xml:space="preserve">(4) = </w:t>
+      </w:r>
+      <w:r>
+        <w:t>50.0, p &lt; .0001</w:t>
+      </w:r>
+    </w:p>
+    <w:p>
+      <w:r>
+        <w:rPr>
+          <w:b/>
+        </w:rPr>
+        <w:t>Dayan stochastic – novel crits</w:t>
+      </w:r>
+      <w:r>
+        <w:rPr>
+          <w:b/>
+        </w:rPr>
+        <w:br/>
+      </w:r>
+      <w:r>
+        <w:t>194 subjects, 715 crit trials</w:t>
+      </w:r>
+    </w:p>
+    <w:p>
+      <w:pPr>
+        <w:rPr>
+          <w:b/>
+        </w:rPr>
+      </w:pPr>
+      <w:r>
+        <w:t>Mean choice when MFonMB &gt; 0: 72.3%, SE = 2.6%</w:t>
+      </w:r>
+      <w:r>
+        <w:br/>
+        <w:t>Mean choice when MFonMB &lt; 0: 54.6%, SE = 3.3%</w:t>
+      </w:r>
+      <w:r>
+        <w:br/>
+      </w:r>
+      <w:r>
+        <w:t>t = -3.7842, df = 145, p-value = 0.000225</w:t>
+      </w:r>
+    </w:p>
+    <w:p>
+      <w:r>
+        <w:t>β = .1</w:t>
+      </w:r>
+      <w:r>
+        <w:br/>
+        <w:t>z = 4.64, p = 3.47e-6</w:t>
+      </w:r>
+      <w:r>
+        <w:br/>
+        <w:t>χ</w:t>
+      </w:r>
+      <w:r>
+        <w:rPr>
+          <w:vertAlign w:val="superscript"/>
+        </w:rPr>
+        <w:t>2</w:t>
+      </w:r>
+      <w:r>
+        <w:t>(2) = 22.3, p = 1.46e-5</w:t>
+      </w:r>
+    </w:p>
+    <w:p>
+      <w:r>
+        <w:t>WSLS:</w:t>
+      </w:r>
+      <w:r>
+        <w:br/>
+        <w:t>β</w:t>
+      </w:r>
+      <w:r>
+        <w:t xml:space="preserve"> = .086</w:t>
+      </w:r>
+      <w:r>
+        <w:br/>
+        <w:t>χ</w:t>
+      </w:r>
+      <w:r>
+        <w:rPr>
+          <w:vertAlign w:val="superscript"/>
+        </w:rPr>
+        <w:t>2</w:t>
+      </w:r>
+      <w:r>
+        <w:t xml:space="preserve">(4) = </w:t>
+      </w:r>
+      <w:r>
+        <w:t>15.9, p = .003</w:t>
+      </w:r>
       <w:bookmarkStart w:id="0" w:name="_GoBack"/>
       <w:bookmarkEnd w:id="0"/>
-    </w:p>
-    <w:p>
-      <w:r>
-        <w:rPr>
-          <w:b/>
-        </w:rPr>
-        <w:t xml:space="preserve">Dayan stochastic – all </w:t>
-      </w:r>
-      <w:proofErr w:type="spellStart"/>
-      <w:r>
-        <w:rPr>
-          <w:b/>
-        </w:rPr>
-        <w:t>crits</w:t>
-      </w:r>
-      <w:proofErr w:type="spellEnd"/>
-      <w:r>
-        <w:rPr>
-          <w:b/>
-        </w:rPr>
-        <w:br/>
-      </w:r>
-      <w:r>
-        <w:t>194</w:t>
-      </w:r>
-      <w:r>
-        <w:t xml:space="preserve"> subjects, </w:t>
-      </w:r>
-      <w:r>
-        <w:t>3169</w:t>
-      </w:r>
-      <w:r>
-        <w:t xml:space="preserve"> </w:t>
-      </w:r>
-      <w:proofErr w:type="spellStart"/>
-      <w:r>
-        <w:t>crit</w:t>
-      </w:r>
-      <w:proofErr w:type="spellEnd"/>
-      <w:r>
-        <w:t xml:space="preserve"> trials</w:t>
-      </w:r>
-    </w:p>
-    <w:p>
-      <w:pPr>
-        <w:rPr>
-          <w:b/>
-        </w:rPr>
-      </w:pPr>
-      <w:r>
-        <w:t xml:space="preserve">Mean choice when </w:t>
-      </w:r>
-      <w:proofErr w:type="spellStart"/>
-      <w:r>
-        <w:t>MFo</w:t>
-      </w:r>
-      <w:r>
-        <w:t>nMB</w:t>
-      </w:r>
-      <w:proofErr w:type="spellEnd"/>
-      <w:r>
-        <w:t xml:space="preserve"> &gt; 0: 76.1%, SE = 1.7</w:t>
-      </w:r>
-      <w:r>
-        <w:t>%</w:t>
-      </w:r>
-      <w:r>
-        <w:br/>
-        <w:t>Mean choice</w:t>
-      </w:r>
-      <w:r>
-        <w:t xml:space="preserve"> when </w:t>
-      </w:r>
-      <w:proofErr w:type="spellStart"/>
-      <w:r>
-        <w:t>MFonMB</w:t>
-      </w:r>
-      <w:proofErr w:type="spellEnd"/>
-      <w:r>
-        <w:t xml:space="preserve"> &lt; 0: 56.3%, SE = 1.8</w:t>
-      </w:r>
-      <w:r>
-        <w:t>%</w:t>
-      </w:r>
-      <w:r>
-        <w:br/>
-      </w:r>
-      <w:r>
-        <w:t xml:space="preserve">t = -9.3286, </w:t>
-      </w:r>
-      <w:proofErr w:type="spellStart"/>
-      <w:proofErr w:type="gramStart"/>
-      <w:r>
-        <w:t>df</w:t>
-      </w:r>
-      <w:proofErr w:type="spellEnd"/>
-      <w:proofErr w:type="gramEnd"/>
-      <w:r>
-        <w:t xml:space="preserve"> = 190, p-value &lt; 2.2e-16</w:t>
-      </w:r>
-    </w:p>
-    <w:p>
-      <w:r>
-        <w:t>β</w:t>
-      </w:r>
-      <w:r>
-        <w:t xml:space="preserve"> = .13</w:t>
-      </w:r>
-      <w:r>
-        <w:br/>
-        <w:t xml:space="preserve">z = </w:t>
-      </w:r>
-      <w:r>
-        <w:t>10.1</w:t>
-      </w:r>
-      <w:r>
-        <w:t xml:space="preserve">, p </w:t>
-      </w:r>
-      <w:r>
-        <w:t>&lt; 2.2e-16</w:t>
-      </w:r>
-      <w:r>
-        <w:br/>
-      </w:r>
-      <w:proofErr w:type="gramStart"/>
-      <w:r>
-        <w:t>χ</w:t>
-      </w:r>
-      <w:r>
-        <w:rPr>
-          <w:vertAlign w:val="superscript"/>
-        </w:rPr>
-        <w:t>2</w:t>
-      </w:r>
-      <w:r>
-        <w:t>(</w:t>
-      </w:r>
-      <w:proofErr w:type="gramEnd"/>
-      <w:r>
-        <w:t xml:space="preserve">2) = </w:t>
-      </w:r>
-      <w:r>
-        <w:t>139.4</w:t>
-      </w:r>
-      <w:r>
-        <w:t>, p &lt; 2.2e-16</w:t>
-      </w:r>
-    </w:p>
-    <w:p>
-      <w:r>
-        <w:t>WSLS (stay)</w:t>
-      </w:r>
-      <w:proofErr w:type="gramStart"/>
-      <w:r>
-        <w:t>:</w:t>
-      </w:r>
-      <w:proofErr w:type="gramEnd"/>
-      <w:r>
-        <w:br/>
-        <w:t xml:space="preserve">Mean choice when </w:t>
-      </w:r>
-      <w:proofErr w:type="spellStart"/>
-      <w:r>
-        <w:t>MFonMB</w:t>
-      </w:r>
-      <w:proofErr w:type="spellEnd"/>
-      <w:r>
-        <w:t xml:space="preserve"> &gt; 0: 74.5%, SE = 1.7%</w:t>
-      </w:r>
-      <w:r>
-        <w:br/>
-        <w:t xml:space="preserve">Mean choice when </w:t>
-      </w:r>
-      <w:proofErr w:type="spellStart"/>
-      <w:r>
-        <w:t>MFonMB</w:t>
-      </w:r>
-      <w:proofErr w:type="spellEnd"/>
-      <w:r>
-        <w:t xml:space="preserve"> &lt; 0: 59.3%, SE = 2.6%</w:t>
-      </w:r>
-      <w:r>
-        <w:br/>
-      </w:r>
-      <w:r>
-        <w:t xml:space="preserve">t = -4.9293, </w:t>
-      </w:r>
-      <w:proofErr w:type="spellStart"/>
-      <w:r>
-        <w:t>df</w:t>
-      </w:r>
-      <w:proofErr w:type="spellEnd"/>
-      <w:r>
-        <w:t xml:space="preserve"> = 178, p-value = 1.88e-06</w:t>
-      </w:r>
-    </w:p>
-    <w:p>
-      <w:r>
-        <w:t>WSLS (shift)</w:t>
-      </w:r>
-      <w:proofErr w:type="gramStart"/>
-      <w:r>
-        <w:t>:</w:t>
-      </w:r>
-      <w:proofErr w:type="gramEnd"/>
-      <w:r>
-        <w:br/>
-        <w:t xml:space="preserve">Mean choice when </w:t>
-      </w:r>
-      <w:proofErr w:type="spellStart"/>
-      <w:r>
-        <w:t>MFonMB</w:t>
-      </w:r>
-      <w:proofErr w:type="spellEnd"/>
-      <w:r>
-        <w:t xml:space="preserve"> &gt; 0: 48.2%, SE = 3.0%</w:t>
-      </w:r>
-      <w:r>
-        <w:br/>
-        <w:t xml:space="preserve">Mean choice when </w:t>
-      </w:r>
-      <w:proofErr w:type="spellStart"/>
-      <w:r>
-        <w:t>MFonMB</w:t>
-      </w:r>
-      <w:proofErr w:type="spellEnd"/>
-      <w:r>
-        <w:t xml:space="preserve"> &lt; 0: 39.7%, SE = 2.9%</w:t>
-      </w:r>
-      <w:r>
-        <w:br/>
-      </w:r>
-      <w:r>
-        <w:t xml:space="preserve">t = -1.9847, </w:t>
-      </w:r>
-      <w:proofErr w:type="spellStart"/>
-      <w:r>
-        <w:t>df</w:t>
-      </w:r>
-      <w:proofErr w:type="spellEnd"/>
-      <w:r>
-        <w:t xml:space="preserve"> = 134, p-value = 0.04922</w:t>
-      </w:r>
-    </w:p>
-    <w:p>
-      <w:r>
-        <w:rPr>
-          <w:b/>
-        </w:rPr>
-        <w:t xml:space="preserve">Dayan stochastic – novel </w:t>
-      </w:r>
-      <w:proofErr w:type="spellStart"/>
-      <w:r>
-        <w:rPr>
-          <w:b/>
-        </w:rPr>
-        <w:t>crits</w:t>
-      </w:r>
-      <w:proofErr w:type="spellEnd"/>
-      <w:r>
-        <w:rPr>
-          <w:b/>
-        </w:rPr>
-        <w:br/>
-      </w:r>
-      <w:r>
-        <w:t xml:space="preserve">194 subjects, 715 </w:t>
-      </w:r>
-      <w:proofErr w:type="spellStart"/>
-      <w:r>
-        <w:t>crit</w:t>
-      </w:r>
-      <w:proofErr w:type="spellEnd"/>
-      <w:r>
-        <w:t xml:space="preserve"> trials</w:t>
-      </w:r>
-    </w:p>
-    <w:p>
-      <w:pPr>
-        <w:rPr>
-          <w:b/>
-        </w:rPr>
-      </w:pPr>
-      <w:r>
-        <w:t xml:space="preserve">Mean choice when </w:t>
-      </w:r>
-      <w:proofErr w:type="spellStart"/>
-      <w:r>
-        <w:t>MFonMB</w:t>
-      </w:r>
-      <w:proofErr w:type="spellEnd"/>
-      <w:r>
-        <w:t xml:space="preserve"> &gt; 0: 72.3%, SE = 2.6%</w:t>
-      </w:r>
-      <w:r>
-        <w:br/>
-        <w:t xml:space="preserve">Mean choice when </w:t>
-      </w:r>
-      <w:proofErr w:type="spellStart"/>
-      <w:r>
-        <w:t>MFonMB</w:t>
-      </w:r>
-      <w:proofErr w:type="spellEnd"/>
-      <w:r>
-        <w:t xml:space="preserve"> &lt; 0: 54.6%, SE = 3.3%</w:t>
-      </w:r>
-      <w:r>
-        <w:br/>
-      </w:r>
-      <w:r>
-        <w:t xml:space="preserve">t = -3.7842, </w:t>
-      </w:r>
-      <w:proofErr w:type="spellStart"/>
-      <w:proofErr w:type="gramStart"/>
-      <w:r>
-        <w:t>df</w:t>
-      </w:r>
-      <w:proofErr w:type="spellEnd"/>
-      <w:proofErr w:type="gramEnd"/>
-      <w:r>
-        <w:t xml:space="preserve"> = 145, p-value = 0.000225</w:t>
-      </w:r>
-    </w:p>
-    <w:p>
-      <w:r>
-        <w:t>β = .1</w:t>
-      </w:r>
-      <w:r>
-        <w:br/>
-        <w:t>z = 4.64, p = 3.47e-6</w:t>
-      </w:r>
-      <w:r>
-        <w:br/>
-      </w:r>
-      <w:proofErr w:type="gramStart"/>
-      <w:r>
-        <w:t>χ</w:t>
-      </w:r>
-      <w:r>
-        <w:rPr>
-          <w:vertAlign w:val="superscript"/>
-        </w:rPr>
-        <w:t>2</w:t>
-      </w:r>
-      <w:r>
-        <w:t>(</w:t>
-      </w:r>
-      <w:proofErr w:type="gramEnd"/>
-      <w:r>
-        <w:t>2) = 22.3, p = 1.46e-5</w:t>
-      </w:r>
     </w:p>
     <w:p>
       <w:pPr>
@@ -1538,112 +1031,20 @@
         <w:rPr>
           <w:i/>
         </w:rPr>
-        <w:t xml:space="preserve">Parameters are: </w:t>
-      </w:r>
-      <w:proofErr w:type="spellStart"/>
-      <w:r>
-        <w:rPr>
-          <w:i/>
-        </w:rPr>
-        <w:t>lr</w:t>
-      </w:r>
-      <w:proofErr w:type="spellEnd"/>
-      <w:r>
-        <w:rPr>
-          <w:i/>
-        </w:rPr>
-        <w:t xml:space="preserve">, </w:t>
-      </w:r>
-      <w:proofErr w:type="spellStart"/>
-      <w:r>
-        <w:rPr>
-          <w:i/>
-        </w:rPr>
-        <w:t>elig</w:t>
-      </w:r>
-      <w:proofErr w:type="spellEnd"/>
-      <w:r>
-        <w:rPr>
-          <w:i/>
-        </w:rPr>
-        <w:t xml:space="preserve">, temp, </w:t>
-      </w:r>
-      <w:proofErr w:type="spellStart"/>
-      <w:r>
-        <w:rPr>
-          <w:i/>
-        </w:rPr>
-        <w:t>w_MFG</w:t>
-      </w:r>
-      <w:proofErr w:type="spellEnd"/>
-      <w:r>
-        <w:rPr>
-          <w:i/>
-        </w:rPr>
-        <w:t xml:space="preserve">, </w:t>
-      </w:r>
-      <w:proofErr w:type="spellStart"/>
-      <w:r>
-        <w:rPr>
-          <w:i/>
-        </w:rPr>
-        <w:t>w_MB</w:t>
-      </w:r>
-      <w:proofErr w:type="spellEnd"/>
-      <w:r>
-        <w:rPr>
-          <w:i/>
-        </w:rPr>
-        <w:t xml:space="preserve">. </w:t>
-      </w:r>
-      <w:proofErr w:type="spellStart"/>
-      <w:r>
-        <w:rPr>
-          <w:i/>
-        </w:rPr>
-        <w:t>lr</w:t>
-      </w:r>
-      <w:proofErr w:type="spellEnd"/>
-      <w:r>
-        <w:rPr>
-          <w:i/>
-        </w:rPr>
-        <w:t xml:space="preserve"> ~ U(0,1); </w:t>
-      </w:r>
-      <w:proofErr w:type="spellStart"/>
-      <w:r>
-        <w:rPr>
-          <w:i/>
-        </w:rPr>
-        <w:t>elig</w:t>
-      </w:r>
-      <w:proofErr w:type="spellEnd"/>
-      <w:r>
-        <w:rPr>
-          <w:i/>
-        </w:rPr>
-        <w:t xml:space="preserve"> ~ U(.5,1); temp ~ U(.5,1.5)</w:t>
-      </w:r>
-    </w:p>
-    <w:p>
-      <w:pPr>
-        <w:rPr>
-          <w:b/>
-        </w:rPr>
-      </w:pPr>
-      <w:proofErr w:type="gramStart"/>
-      <w:r>
-        <w:rPr>
-          <w:b/>
-        </w:rPr>
-        <w:t>with</w:t>
-      </w:r>
-      <w:proofErr w:type="gramEnd"/>
-      <w:r>
-        <w:rPr>
-          <w:b/>
-        </w:rPr>
-        <w:t xml:space="preserve"> GL</w:t>
+        <w:t>Parameters are: lr, elig, temp, w_MFG, w_MB. lr ~ U(0,1); elig ~ U(.5,1); temp ~ U(.5,1.5)</w:t>
+      </w:r>
+    </w:p>
+    <w:p>
+      <w:pPr>
+        <w:rPr>
+          <w:b/>
+        </w:rPr>
+      </w:pPr>
+      <w:r>
+        <w:rPr>
+          <w:b/>
+        </w:rPr>
+        <w:t>with GL</w:t>
       </w:r>
     </w:p>
     <w:p>
@@ -1657,15 +1058,7 @@
         </w:rPr>
       </w:pPr>
       <w:r>
-        <w:t xml:space="preserve">Mean choice when </w:t>
-      </w:r>
-      <w:proofErr w:type="spellStart"/>
-      <w:r>
-        <w:t>MFonMB</w:t>
-      </w:r>
-      <w:proofErr w:type="spellEnd"/>
-      <w:r>
-        <w:t xml:space="preserve"> &gt; 0: 88.3%, SE = .6</w:t>
+        <w:t>Mean choice when MFonMB &gt; 0: 88.3%, SE = .6</w:t>
       </w:r>
       <w:r>
         <w:t>%</w:t>
@@ -1675,15 +1068,7 @@
         <w:t xml:space="preserve">Mean choice </w:t>
       </w:r>
       <w:r>
-        <w:t xml:space="preserve">when </w:t>
-      </w:r>
-      <w:proofErr w:type="spellStart"/>
-      <w:r>
-        <w:t>MFonMB</w:t>
-      </w:r>
-      <w:proofErr w:type="spellEnd"/>
-      <w:r>
-        <w:t xml:space="preserve"> &lt; 0: 79.5%, SE = .7</w:t>
+        <w:t>when MFonMB &lt; 0: 79.5%, SE = .7</w:t>
       </w:r>
       <w:r>
         <w:t>%</w:t>
@@ -1697,27 +1082,96 @@
           <w:color w:val="000000"/>
           <w:shd w:val="clear" w:color="auto" w:fill="E1E2E5"/>
         </w:rPr>
-        <w:t xml:space="preserve">t = -11.1884, </w:t>
-      </w:r>
-      <w:proofErr w:type="spellStart"/>
-      <w:proofErr w:type="gramStart"/>
+        <w:t>t = -11.1884, df = 498, p-value &lt; 2.2e-16</w:t>
+      </w:r>
       <w:r>
         <w:rPr>
           <w:rFonts w:ascii="Lucida Console" w:hAnsi="Lucida Console"/>
           <w:color w:val="000000"/>
           <w:shd w:val="clear" w:color="auto" w:fill="E1E2E5"/>
         </w:rPr>
-        <w:t>df</w:t>
-      </w:r>
-      <w:proofErr w:type="spellEnd"/>
-      <w:proofErr w:type="gramEnd"/>
-      <w:r>
+        <w:br/>
+      </w:r>
+    </w:p>
+    <w:p>
+      <w:r>
+        <w:lastRenderedPageBreak/>
+        <w:t>β = .064</w:t>
+      </w:r>
+      <w:r>
+        <w:br/>
+        <w:t>z = 12.55</w:t>
+      </w:r>
+      <w:r>
+        <w:t xml:space="preserve">, p </w:t>
+      </w:r>
+      <w:r>
+        <w:t>&lt; 2.2e-16</w:t>
+      </w:r>
+      <w:r>
+        <w:br/>
+        <w:t>χ</w:t>
+      </w:r>
+      <w:r>
+        <w:rPr>
+          <w:vertAlign w:val="superscript"/>
+        </w:rPr>
+        <w:t>2</w:t>
+      </w:r>
+      <w:r>
+        <w:t>(2) = 230.07, p &lt; 2.2e-16</w:t>
+      </w:r>
+    </w:p>
+    <w:p>
+      <w:pPr>
+        <w:rPr>
+          <w:b/>
+        </w:rPr>
+      </w:pPr>
+      <w:r>
+        <w:rPr>
+          <w:b/>
+        </w:rPr>
+        <w:t>no</w:t>
+      </w:r>
+      <w:r>
+        <w:rPr>
+          <w:b/>
+        </w:rPr>
+        <w:t xml:space="preserve"> GL</w:t>
+      </w:r>
+    </w:p>
+    <w:p>
+      <w:pPr>
+        <w:pStyle w:val="HTMLPreformatted"/>
+        <w:wordWrap w:val="0"/>
         <w:rPr>
           <w:rFonts w:ascii="Lucida Console" w:hAnsi="Lucida Console"/>
           <w:color w:val="000000"/>
           <w:shd w:val="clear" w:color="auto" w:fill="E1E2E5"/>
         </w:rPr>
-        <w:t xml:space="preserve"> = 498, p-value &lt; 2.2e-16</w:t>
+      </w:pPr>
+      <w:r>
+        <w:t>Mean choice when MF</w:t>
+      </w:r>
+      <w:r>
+        <w:t>onMB &gt; 0: 81.9</w:t>
+      </w:r>
+      <w:r>
+        <w:t>%, SE = .6%</w:t>
+      </w:r>
+      <w:r>
+        <w:br/>
+        <w:t xml:space="preserve">Mean choice </w:t>
+      </w:r>
+      <w:r>
+        <w:t>when MFonMB &lt; 0: 81.3</w:t>
+      </w:r>
+      <w:r>
+        <w:t>%, SE = .7%</w:t>
+      </w:r>
+      <w:r>
+        <w:br/>
       </w:r>
       <w:r>
         <w:rPr>
@@ -1725,148 +1179,14 @@
           <w:color w:val="000000"/>
           <w:shd w:val="clear" w:color="auto" w:fill="E1E2E5"/>
         </w:rPr>
-        <w:br/>
-      </w:r>
-    </w:p>
-    <w:p>
-      <w:r>
-        <w:lastRenderedPageBreak/>
-        <w:t>β = .064</w:t>
-      </w:r>
-      <w:r>
-        <w:br/>
-        <w:t>z = 12.55</w:t>
-      </w:r>
-      <w:r>
-        <w:t xml:space="preserve">, p </w:t>
-      </w:r>
-      <w:r>
-        <w:t>&lt; 2.2e-16</w:t>
-      </w:r>
-      <w:r>
-        <w:br/>
-      </w:r>
-      <w:proofErr w:type="gramStart"/>
-      <w:r>
-        <w:t>χ</w:t>
-      </w:r>
-      <w:r>
-        <w:rPr>
-          <w:vertAlign w:val="superscript"/>
-        </w:rPr>
-        <w:t>2</w:t>
-      </w:r>
-      <w:r>
-        <w:t>(</w:t>
-      </w:r>
-      <w:proofErr w:type="gramEnd"/>
-      <w:r>
-        <w:t>2) = 230.07, p &lt; 2.2e-16</w:t>
-      </w:r>
-    </w:p>
-    <w:p>
-      <w:pPr>
-        <w:rPr>
-          <w:b/>
-        </w:rPr>
-      </w:pPr>
-      <w:proofErr w:type="gramStart"/>
-      <w:r>
-        <w:rPr>
-          <w:b/>
-        </w:rPr>
-        <w:t>no</w:t>
-      </w:r>
-      <w:proofErr w:type="gramEnd"/>
-      <w:r>
-        <w:rPr>
-          <w:b/>
-        </w:rPr>
-        <w:t xml:space="preserve"> GL</w:t>
-      </w:r>
-    </w:p>
-    <w:p>
-      <w:pPr>
-        <w:pStyle w:val="HTMLPreformatted"/>
-        <w:wordWrap w:val="0"/>
+        <w:t>t = -0.8159, df = 498, p-value = 0.4149</w:t>
+      </w:r>
+      <w:r>
         <w:rPr>
           <w:rFonts w:ascii="Lucida Console" w:hAnsi="Lucida Console"/>
           <w:color w:val="000000"/>
           <w:shd w:val="clear" w:color="auto" w:fill="E1E2E5"/>
         </w:rPr>
-      </w:pPr>
-      <w:r>
-        <w:t xml:space="preserve">Mean choice when </w:t>
-      </w:r>
-      <w:proofErr w:type="spellStart"/>
-      <w:r>
-        <w:t>MF</w:t>
-      </w:r>
-      <w:r>
-        <w:t>onMB</w:t>
-      </w:r>
-      <w:proofErr w:type="spellEnd"/>
-      <w:r>
-        <w:t xml:space="preserve"> &gt; 0: 81.9</w:t>
-      </w:r>
-      <w:r>
-        <w:t>%, SE = .6%</w:t>
-      </w:r>
-      <w:r>
-        <w:br/>
-        <w:t xml:space="preserve">Mean choice </w:t>
-      </w:r>
-      <w:r>
-        <w:t xml:space="preserve">when </w:t>
-      </w:r>
-      <w:proofErr w:type="spellStart"/>
-      <w:r>
-        <w:t>MFonMB</w:t>
-      </w:r>
-      <w:proofErr w:type="spellEnd"/>
-      <w:r>
-        <w:t xml:space="preserve"> &lt; 0: 81.3</w:t>
-      </w:r>
-      <w:r>
-        <w:t>%, SE = .7%</w:t>
-      </w:r>
-      <w:r>
-        <w:br/>
-      </w:r>
-      <w:r>
-        <w:rPr>
-          <w:rFonts w:ascii="Lucida Console" w:hAnsi="Lucida Console"/>
-          <w:color w:val="000000"/>
-          <w:shd w:val="clear" w:color="auto" w:fill="E1E2E5"/>
-        </w:rPr>
-        <w:t xml:space="preserve">t = -0.8159, </w:t>
-      </w:r>
-      <w:proofErr w:type="spellStart"/>
-      <w:proofErr w:type="gramStart"/>
-      <w:r>
-        <w:rPr>
-          <w:rFonts w:ascii="Lucida Console" w:hAnsi="Lucida Console"/>
-          <w:color w:val="000000"/>
-          <w:shd w:val="clear" w:color="auto" w:fill="E1E2E5"/>
-        </w:rPr>
-        <w:t>df</w:t>
-      </w:r>
-      <w:proofErr w:type="spellEnd"/>
-      <w:proofErr w:type="gramEnd"/>
-      <w:r>
-        <w:rPr>
-          <w:rFonts w:ascii="Lucida Console" w:hAnsi="Lucida Console"/>
-          <w:color w:val="000000"/>
-          <w:shd w:val="clear" w:color="auto" w:fill="E1E2E5"/>
-        </w:rPr>
-        <w:t xml:space="preserve"> = 498, p-value = 0.4149</w:t>
-      </w:r>
-      <w:r>
-        <w:rPr>
-          <w:rFonts w:ascii="Lucida Console" w:hAnsi="Lucida Console"/>
-          <w:color w:val="000000"/>
-          <w:shd w:val="clear" w:color="auto" w:fill="E1E2E5"/>
-        </w:rPr>
         <w:br/>
       </w:r>
     </w:p>
@@ -1889,9 +1209,6 @@
       </w:r>
       <w:r>
         <w:br/>
-      </w:r>
-      <w:proofErr w:type="gramStart"/>
-      <w:r>
         <w:t>χ</w:t>
       </w:r>
       <w:r>
@@ -1901,32 +1218,20 @@
         <w:t>2</w:t>
       </w:r>
       <w:r>
-        <w:t>(</w:t>
-      </w:r>
-      <w:proofErr w:type="gramEnd"/>
-      <w:r>
-        <w:t>2) = 2.09, p = .35</w:t>
-      </w:r>
-    </w:p>
-    <w:p>
-      <w:pPr>
-        <w:rPr>
-          <w:b/>
-        </w:rPr>
-      </w:pPr>
-      <w:proofErr w:type="gramStart"/>
-      <w:r>
-        <w:rPr>
-          <w:b/>
-        </w:rPr>
-        <w:t>all</w:t>
-      </w:r>
-      <w:proofErr w:type="gramEnd"/>
-      <w:r>
-        <w:rPr>
-          <w:b/>
-        </w:rPr>
-        <w:t xml:space="preserve"> 3 controllers</w:t>
+        <w:t>(2) = 2.09, p = .35</w:t>
+      </w:r>
+    </w:p>
+    <w:p>
+      <w:pPr>
+        <w:rPr>
+          <w:b/>
+        </w:rPr>
+      </w:pPr>
+      <w:r>
+        <w:rPr>
+          <w:b/>
+        </w:rPr>
+        <w:t>all 3 controllers</w:t>
       </w:r>
     </w:p>
     <w:p>
@@ -1944,15 +1249,7 @@
     </w:p>
     <w:p>
       <w:r>
-        <w:t xml:space="preserve">MFG vs MF: </w:t>
-      </w:r>
-      <w:proofErr w:type="gramStart"/>
-      <w:r>
-        <w:t>t(</w:t>
-      </w:r>
-      <w:proofErr w:type="gramEnd"/>
-      <w:r>
-        <w:t>499) = 9.93, p &lt; .0001</w:t>
+        <w:t>MFG vs MF: t(499) = 9.93, p &lt; .0001</w:t>
       </w:r>
       <w:r>
         <w:br/>

</xml_diff>

<commit_message>
Fixed equation in model.
</commit_message>
<xml_diff>
--- a/Papers/Main/To PNAS/Revision 2/Data.docx
+++ b/Papers/Main/To PNAS/Revision 2/Data.docx
@@ -1071,8 +1071,6 @@
       <w:r>
         <w:t>9.58, p = .0083</w:t>
       </w:r>
-      <w:bookmarkStart w:id="0" w:name="_GoBack"/>
-      <w:bookmarkEnd w:id="0"/>
     </w:p>
     <w:p>
       <w:r>
@@ -1587,11 +1585,20 @@
       </w:r>
       <w:proofErr w:type="spellEnd"/>
       <w:r>
-        <w:t xml:space="preserve"> &gt; 0: 88.3%, SE = .6%</w:t>
-      </w:r>
-      <w:r>
-        <w:br/>
-        <w:t xml:space="preserve">Mean choice when </w:t>
+        <w:t xml:space="preserve"> &gt; 0: </w:t>
+      </w:r>
+      <w:r>
+        <w:t>83.0%, SE = .7</w:t>
+      </w:r>
+      <w:r>
+        <w:t>%</w:t>
+      </w:r>
+      <w:r>
+        <w:br/>
+        <w:t>Mean choice</w:t>
+      </w:r>
+      <w:r>
+        <w:t xml:space="preserve"> when </w:t>
       </w:r>
       <w:proofErr w:type="spellStart"/>
       <w:r>
@@ -1599,7 +1606,10 @@
       </w:r>
       <w:proofErr w:type="spellEnd"/>
       <w:r>
-        <w:t xml:space="preserve"> &lt; 0: 79.5%, SE = .7%</w:t>
+        <w:t xml:space="preserve"> &lt; 0: 70.8%, SE = .8</w:t>
+      </w:r>
+      <w:r>
+        <w:t>%</w:t>
       </w:r>
       <w:r>
         <w:br/>
@@ -1610,7 +1620,7 @@
           <w:color w:val="000000"/>
           <w:shd w:val="clear" w:color="auto" w:fill="E1E2E5"/>
         </w:rPr>
-        <w:t xml:space="preserve">t = -11.1884, </w:t>
+        <w:t xml:space="preserve">t = -15.3464, </w:t>
       </w:r>
       <w:proofErr w:type="spellStart"/>
       <w:proofErr w:type="gramStart"/>
@@ -1630,58 +1640,63 @@
           <w:color w:val="000000"/>
           <w:shd w:val="clear" w:color="auto" w:fill="E1E2E5"/>
         </w:rPr>
-        <w:t xml:space="preserve"> = 498, p-value &lt; 2.2e-16</w:t>
-      </w:r>
-      <w:r>
+        <w:t xml:space="preserve"> = 499, p-value &lt; 2.2e-16</w:t>
+      </w:r>
+    </w:p>
+    <w:p>
+      <w:pPr>
+        <w:pStyle w:val="HTMLPreformatted"/>
+        <w:wordWrap w:val="0"/>
         <w:rPr>
           <w:rFonts w:ascii="Lucida Console" w:hAnsi="Lucida Console"/>
           <w:color w:val="000000"/>
           <w:shd w:val="clear" w:color="auto" w:fill="E1E2E5"/>
         </w:rPr>
-        <w:br/>
-      </w:r>
-    </w:p>
-    <w:p>
-      <w:r>
+      </w:pPr>
+    </w:p>
+    <w:p>
+      <w:r>
+        <w:t>β = .11</w:t>
+      </w:r>
+      <w:r>
+        <w:br/>
+      </w:r>
+      <w:proofErr w:type="gramStart"/>
+      <w:r>
+        <w:t>χ</w:t>
+      </w:r>
+      <w:r>
+        <w:rPr>
+          <w:vertAlign w:val="superscript"/>
+        </w:rPr>
+        <w:t>2</w:t>
+      </w:r>
+      <w:r>
+        <w:t>(</w:t>
+      </w:r>
+      <w:proofErr w:type="gramEnd"/>
+      <w:r>
+        <w:t xml:space="preserve">2) = </w:t>
+      </w:r>
+      <w:r>
+        <w:t>371.35</w:t>
+      </w:r>
+      <w:r>
+        <w:t>, p &lt; 2.2e-16</w:t>
+      </w:r>
+    </w:p>
+    <w:p>
+      <w:pPr>
+        <w:rPr>
+          <w:b/>
+        </w:rPr>
+      </w:pPr>
+      <w:proofErr w:type="gramStart"/>
+      <w:r>
+        <w:rPr>
+          <w:b/>
+        </w:rPr>
         <w:lastRenderedPageBreak/>
-        <w:t>β = .064</w:t>
-      </w:r>
-      <w:r>
-        <w:br/>
-        <w:t>z = 12.55, p &lt; 2.2e-16</w:t>
-      </w:r>
-      <w:r>
-        <w:br/>
-      </w:r>
-      <w:proofErr w:type="gramStart"/>
-      <w:r>
-        <w:t>χ</w:t>
-      </w:r>
-      <w:r>
-        <w:rPr>
-          <w:vertAlign w:val="superscript"/>
-        </w:rPr>
-        <w:t>2</w:t>
-      </w:r>
-      <w:r>
-        <w:t>(</w:t>
-      </w:r>
-      <w:proofErr w:type="gramEnd"/>
-      <w:r>
-        <w:t>2) = 230.07, p &lt; 2.2e-16</w:t>
-      </w:r>
-    </w:p>
-    <w:p>
-      <w:pPr>
-        <w:rPr>
-          <w:b/>
-        </w:rPr>
-      </w:pPr>
-      <w:proofErr w:type="gramStart"/>
-      <w:r>
-        <w:rPr>
-          <w:b/>
-        </w:rPr>
         <w:t>no</w:t>
       </w:r>
       <w:proofErr w:type="gramEnd"/>
@@ -1711,11 +1726,20 @@
       </w:r>
       <w:proofErr w:type="spellEnd"/>
       <w:r>
-        <w:t xml:space="preserve"> &gt; 0: 81.9%, SE = .6%</w:t>
-      </w:r>
-      <w:r>
-        <w:br/>
-        <w:t xml:space="preserve">Mean choice when </w:t>
+        <w:t xml:space="preserve"> &gt; 0: </w:t>
+      </w:r>
+      <w:r>
+        <w:t>73.4%, SE = .7</w:t>
+      </w:r>
+      <w:r>
+        <w:t>%</w:t>
+      </w:r>
+      <w:r>
+        <w:br/>
+        <w:t>M</w:t>
+      </w:r>
+      <w:r>
+        <w:t xml:space="preserve">ean choice when </w:t>
       </w:r>
       <w:proofErr w:type="spellStart"/>
       <w:r>
@@ -1723,7 +1747,10 @@
       </w:r>
       <w:proofErr w:type="spellEnd"/>
       <w:r>
-        <w:t xml:space="preserve"> &lt; 0: 81.3%, SE = .7%</w:t>
+        <w:t xml:space="preserve"> &lt; 0: 73.2</w:t>
+      </w:r>
+      <w:r>
+        <w:t>%, SE = .7%</w:t>
       </w:r>
       <w:r>
         <w:br/>
@@ -1734,7 +1761,7 @@
           <w:color w:val="000000"/>
           <w:shd w:val="clear" w:color="auto" w:fill="E1E2E5"/>
         </w:rPr>
-        <w:t xml:space="preserve">t = -0.8159, </w:t>
+        <w:t xml:space="preserve">t = -0.2006, </w:t>
       </w:r>
       <w:proofErr w:type="spellStart"/>
       <w:proofErr w:type="gramStart"/>
@@ -1754,61 +1781,55 @@
           <w:color w:val="000000"/>
           <w:shd w:val="clear" w:color="auto" w:fill="E1E2E5"/>
         </w:rPr>
-        <w:t xml:space="preserve"> = 498, p-value = 0.4149</w:t>
-      </w:r>
-      <w:r>
+        <w:t xml:space="preserve"> = 499, p-value = 0.8411</w:t>
+      </w:r>
+    </w:p>
+    <w:p>
+      <w:pPr>
+        <w:pStyle w:val="HTMLPreformatted"/>
+        <w:wordWrap w:val="0"/>
         <w:rPr>
           <w:rFonts w:ascii="Lucida Console" w:hAnsi="Lucida Console"/>
           <w:color w:val="000000"/>
           <w:shd w:val="clear" w:color="auto" w:fill="E1E2E5"/>
         </w:rPr>
-        <w:br/>
-      </w:r>
-    </w:p>
-    <w:p>
-      <w:r>
-        <w:t>β = .003</w:t>
-      </w:r>
-      <w:r>
-        <w:br/>
-        <w:t>z = .73, p = .465</w:t>
-      </w:r>
-      <w:r>
-        <w:br/>
-      </w:r>
+      </w:pPr>
+    </w:p>
+    <w:p>
+      <w:r>
+        <w:t>β = .004</w:t>
+      </w:r>
+      <w:r>
+        <w:br/>
+        <w:t>χ</w:t>
+      </w:r>
+      <w:r>
+        <w:rPr>
+          <w:vertAlign w:val="superscript"/>
+        </w:rPr>
+        <w:t>2</w:t>
+      </w:r>
+      <w:r>
+        <w:t>(2) = .883, p = .64</w:t>
+      </w:r>
+      <w:bookmarkStart w:id="0" w:name="_GoBack"/>
+      <w:bookmarkEnd w:id="0"/>
+    </w:p>
+    <w:p>
+      <w:pPr>
+        <w:rPr>
+          <w:b/>
+        </w:rPr>
+      </w:pPr>
       <w:proofErr w:type="gramStart"/>
       <w:r>
-        <w:t>χ</w:t>
-      </w:r>
-      <w:r>
-        <w:rPr>
-          <w:vertAlign w:val="superscript"/>
-        </w:rPr>
-        <w:t>2</w:t>
-      </w:r>
-      <w:r>
-        <w:t>(</w:t>
+        <w:rPr>
+          <w:b/>
+        </w:rPr>
+        <w:t>all</w:t>
       </w:r>
       <w:proofErr w:type="gramEnd"/>
       <w:r>
-        <w:t>2) = 2.09, p = .35</w:t>
-      </w:r>
-    </w:p>
-    <w:p>
-      <w:pPr>
-        <w:rPr>
-          <w:b/>
-        </w:rPr>
-      </w:pPr>
-      <w:proofErr w:type="gramStart"/>
-      <w:r>
-        <w:rPr>
-          <w:b/>
-        </w:rPr>
-        <w:t>all</w:t>
-      </w:r>
-      <w:proofErr w:type="gramEnd"/>
-      <w:r>
         <w:rPr>
           <w:b/>
         </w:rPr>
@@ -1817,32 +1838,15 @@
     </w:p>
     <w:p>
       <w:r>
-        <w:t>Mean MB earnings: 387, SE = 7</w:t>
-      </w:r>
-      <w:r>
-        <w:br/>
-        <w:t>Mean MF earnings: 298, SE = 8</w:t>
-      </w:r>
-      <w:r>
-        <w:br/>
-        <w:t>Mean MFG earnings: 354, SE = 7</w:t>
-      </w:r>
-    </w:p>
-    <w:p>
-      <w:r>
-        <w:t xml:space="preserve">MFG vs MF: </w:t>
-      </w:r>
-      <w:proofErr w:type="gramStart"/>
-      <w:r>
-        <w:t>t(</w:t>
-      </w:r>
-      <w:proofErr w:type="gramEnd"/>
-      <w:r>
-        <w:t>499) = 9.93, p &lt; .0001</w:t>
-      </w:r>
-      <w:r>
-        <w:br/>
-        <w:t>MFG vs MB: t(499) = -6.70, p &lt; .0001</w:t>
+        <w:t>Mean MB earnings: 203, SE = 3</w:t>
+      </w:r>
+      <w:r>
+        <w:br/>
+        <w:t>Mean MF earnings: 174, SE = 3</w:t>
+      </w:r>
+      <w:r>
+        <w:br/>
+        <w:t>Mean MFG earnings: 195, SE = 3</w:t>
       </w:r>
     </w:p>
     <w:sectPr>

</xml_diff>

<commit_message>
Fixed daw model fitting script.
</commit_message>
<xml_diff>
--- a/Papers/Main/To PNAS/Revision 2/Data.docx
+++ b/Papers/Main/To PNAS/Revision 2/Data.docx
@@ -218,7 +218,10 @@
         <w:br/>
       </w:r>
       <w:r>
-        <w:t>243 subjects, 6206</w:t>
+        <w:t xml:space="preserve">243 subjects, </w:t>
+      </w:r>
+      <w:r>
+        <w:t>6184</w:t>
       </w:r>
       <w:r>
         <w:t xml:space="preserve"> crit trials</w:t>
@@ -232,14 +235,23 @@
         <w:t>Me</w:t>
       </w:r>
       <w:r>
-        <w:t>an choice when MFonMB &gt; 0: 78.7</w:t>
+        <w:t xml:space="preserve">an choice when MFonMB &gt; 0: </w:t>
+      </w:r>
+      <w:r>
+        <w:t>79</w:t>
       </w:r>
       <w:r>
         <w:t>%, SE = 1.2%</w:t>
       </w:r>
       <w:r>
         <w:br/>
-        <w:t>Mean choice when MFonMB &lt; 0: 74.9%, SE = 1.2</w:t>
+        <w:t>M</w:t>
+      </w:r>
+      <w:r>
+        <w:t>ean choice when MFonMB &lt; 0: 75</w:t>
+      </w:r>
+      <w:r>
+        <w:t>%, SE = 1.2</w:t>
       </w:r>
       <w:r>
         <w:t>%</w:t>
@@ -248,7 +260,7 @@
         <w:br/>
       </w:r>
       <w:r>
-        <w:t>t = -3.2704, df = 242, p-value = 0.00123</w:t>
+        <w:t>t = -3.5, df = 242, p-value = 0.00058</w:t>
       </w:r>
     </w:p>
     <w:p>
@@ -256,7 +268,7 @@
         <w:t>β</w:t>
       </w:r>
       <w:r>
-        <w:t xml:space="preserve"> = .032</w:t>
+        <w:t xml:space="preserve"> = .033</w:t>
       </w:r>
       <w:r>
         <w:br/>
@@ -276,8 +288,10 @@
         <w:t>(2) =</w:t>
       </w:r>
       <w:r>
-        <w:t xml:space="preserve"> 17.7, p = .000142</w:t>
-      </w:r>
+        <w:t xml:space="preserve"> 19.3, p = 6.4e-5</w:t>
+      </w:r>
+      <w:bookmarkStart w:id="0" w:name="_GoBack"/>
+      <w:bookmarkEnd w:id="0"/>
     </w:p>
     <w:p>
       <w:r>
@@ -860,7 +874,10 @@
         <w:br/>
       </w:r>
       <w:r>
-        <w:t>194 subjects, 715 crit trials</w:t>
+        <w:t>194 subjects, 714</w:t>
+      </w:r>
+      <w:r>
+        <w:t xml:space="preserve"> crit trials</w:t>
       </w:r>
     </w:p>
     <w:p>
@@ -902,7 +919,13 @@
         <w:t>2</w:t>
       </w:r>
       <w:r>
-        <w:t>(2) = 22.3, p = 1.46e-5</w:t>
+        <w:t>(2) = 22.2</w:t>
+      </w:r>
+      <w:r>
+        <w:t>, p = 1.49</w:t>
+      </w:r>
+      <w:r>
+        <w:t>e-5</w:t>
       </w:r>
     </w:p>
     <w:p>
@@ -1160,8 +1183,6 @@
       <w:r>
         <w:t>(2) = .422, p = .81</w:t>
       </w:r>
-      <w:bookmarkStart w:id="0" w:name="_GoBack"/>
-      <w:bookmarkEnd w:id="0"/>
     </w:p>
     <w:p>
       <w:pPr>

</xml_diff>